<commit_message>
Added the description files
</commit_message>
<xml_diff>
--- a/COVIDiSTRESS Global Survey Data.docx
+++ b/COVIDiSTRESS Global Survey Data.docx
@@ -474,6 +474,112 @@
         </w:numPr>
         <w:spacing w:line="360" w:lineRule="auto"/>
         <w:ind w:hanging="357"/>
+        <w:rPr>
+          <w:rFonts w:ascii="Times New Roman" w:hAnsi="Times New Roman" w:cs="Times New Roman"/>
+          <w:sz w:val="24"/>
+          <w:szCs w:val="24"/>
+          <w:lang w:val="en-US"/>
+        </w:rPr>
+      </w:pPr>
+      <w:r>
+        <w:rPr>
+          <w:rFonts w:ascii="Times New Roman" w:hAnsi="Times New Roman" w:cs="Times New Roman"/>
+          <w:sz w:val="24"/>
+          <w:szCs w:val="24"/>
+          <w:lang w:val="en-US"/>
+        </w:rPr>
+        <w:t>The variable “Country” was mixed up for participants who took part in the survey in Afrikaans language before April 7</w:t>
+      </w:r>
+      <w:r>
+        <w:rPr>
+          <w:rFonts w:ascii="Times New Roman" w:hAnsi="Times New Roman" w:cs="Times New Roman"/>
+          <w:sz w:val="24"/>
+          <w:szCs w:val="24"/>
+          <w:vertAlign w:val="superscript"/>
+          <w:lang w:val="en-US"/>
+        </w:rPr>
+        <w:t>th</w:t>
+      </w:r>
+      <w:r>
+        <w:rPr>
+          <w:rFonts w:ascii="Times New Roman" w:hAnsi="Times New Roman" w:cs="Times New Roman"/>
+          <w:sz w:val="24"/>
+          <w:szCs w:val="24"/>
+          <w:lang w:val="en-US"/>
+        </w:rPr>
+        <w:t>. The data was recoded to account for this error.</w:t>
+      </w:r>
+    </w:p>
+    <w:p>
+      <w:pPr>
+        <w:pStyle w:val="ListParagraph"/>
+        <w:numPr>
+          <w:ilvl w:val="1"/>
+          <w:numId w:val="1"/>
+        </w:numPr>
+        <w:spacing w:line="360" w:lineRule="auto"/>
+        <w:rPr>
+          <w:rFonts w:ascii="Times New Roman" w:hAnsi="Times New Roman" w:cs="Times New Roman"/>
+          <w:sz w:val="24"/>
+          <w:szCs w:val="24"/>
+          <w:lang w:val="en-US"/>
+        </w:rPr>
+      </w:pPr>
+      <w:r>
+        <w:rPr>
+          <w:rFonts w:ascii="Times New Roman" w:hAnsi="Times New Roman" w:cs="Times New Roman"/>
+          <w:sz w:val="24"/>
+          <w:szCs w:val="24"/>
+          <w:lang w:val="en-US"/>
+        </w:rPr>
+        <w:t>The variable “Country”</w:t>
+      </w:r>
+      <w:r>
+        <w:rPr>
+          <w:rFonts w:ascii="Times New Roman" w:hAnsi="Times New Roman" w:cs="Times New Roman"/>
+          <w:sz w:val="24"/>
+          <w:szCs w:val="24"/>
+          <w:lang w:val="en-US"/>
+        </w:rPr>
+        <w:t xml:space="preserve"> </w:t>
+      </w:r>
+      <w:r>
+        <w:rPr>
+          <w:rFonts w:ascii="Times New Roman" w:hAnsi="Times New Roman" w:cs="Times New Roman"/>
+          <w:sz w:val="24"/>
+          <w:szCs w:val="24"/>
+          <w:lang w:val="en-US"/>
+        </w:rPr>
+        <w:t>was mixed up for participants who took part</w:t>
+      </w:r>
+      <w:r>
+        <w:rPr>
+          <w:rFonts w:ascii="Times New Roman" w:hAnsi="Times New Roman" w:cs="Times New Roman"/>
+          <w:sz w:val="24"/>
+          <w:szCs w:val="24"/>
+          <w:lang w:val="en-US"/>
+        </w:rPr>
+        <w:t xml:space="preserve"> </w:t>
+      </w:r>
+      <w:r>
+        <w:rPr>
+          <w:rFonts w:ascii="Times New Roman" w:hAnsi="Times New Roman" w:cs="Times New Roman"/>
+          <w:sz w:val="24"/>
+          <w:szCs w:val="24"/>
+          <w:lang w:val="en-US"/>
+        </w:rPr>
+        <w:t>in the survey in Hebrew language. The data was recoded to account for this.</w:t>
+      </w:r>
+    </w:p>
+    <w:p>
+      <w:pPr>
+        <w:pStyle w:val="ListParagraph"/>
+        <w:numPr>
+          <w:ilvl w:val="1"/>
+          <w:numId w:val="1"/>
+        </w:numPr>
+        <w:spacing w:line="360" w:lineRule="auto"/>
+        <w:ind w:left="1434" w:hanging="357"/>
         <w:contextualSpacing w:val="0"/>
         <w:rPr>
           <w:rFonts w:ascii="Times New Roman" w:hAnsi="Times New Roman" w:cs="Times New Roman"/>
@@ -489,26 +595,99 @@
           <w:szCs w:val="24"/>
           <w:lang w:val="en-US"/>
         </w:rPr>
-        <w:t>The variable “Country” was mixed up for participants who took part in the survey in Afrikaans language before April 7</w:t>
-      </w:r>
-      <w:r>
-        <w:rPr>
-          <w:rFonts w:ascii="Times New Roman" w:hAnsi="Times New Roman" w:cs="Times New Roman"/>
-          <w:sz w:val="24"/>
-          <w:szCs w:val="24"/>
-          <w:vertAlign w:val="superscript"/>
-          <w:lang w:val="en-US"/>
-        </w:rPr>
-        <w:t>th</w:t>
-      </w:r>
-      <w:r>
-        <w:rPr>
-          <w:rFonts w:ascii="Times New Roman" w:hAnsi="Times New Roman" w:cs="Times New Roman"/>
-          <w:sz w:val="24"/>
-          <w:szCs w:val="24"/>
-          <w:lang w:val="en-US"/>
-        </w:rPr>
-        <w:t>. The data was recoded to account for this error.</w:t>
+        <w:t>The</w:t>
+      </w:r>
+      <w:r>
+        <w:rPr>
+          <w:rFonts w:ascii="Times New Roman" w:hAnsi="Times New Roman" w:cs="Times New Roman"/>
+          <w:sz w:val="24"/>
+          <w:szCs w:val="24"/>
+          <w:lang w:val="en-US"/>
+        </w:rPr>
+        <w:t xml:space="preserve"> </w:t>
+      </w:r>
+      <w:r>
+        <w:rPr>
+          <w:rFonts w:ascii="Times New Roman" w:hAnsi="Times New Roman" w:cs="Times New Roman"/>
+          <w:sz w:val="24"/>
+          <w:szCs w:val="24"/>
+          <w:lang w:val="en-US"/>
+        </w:rPr>
+        <w:t>variable “</w:t>
+      </w:r>
+      <w:proofErr w:type="spellStart"/>
+      <w:r>
+        <w:rPr>
+          <w:rFonts w:ascii="Times New Roman" w:hAnsi="Times New Roman" w:cs="Times New Roman"/>
+          <w:sz w:val="24"/>
+          <w:szCs w:val="24"/>
+          <w:lang w:val="en-US"/>
+        </w:rPr>
+        <w:t>Dem_gender</w:t>
+      </w:r>
+      <w:proofErr w:type="spellEnd"/>
+      <w:r>
+        <w:rPr>
+          <w:rFonts w:ascii="Times New Roman" w:hAnsi="Times New Roman" w:cs="Times New Roman"/>
+          <w:sz w:val="24"/>
+          <w:szCs w:val="24"/>
+          <w:lang w:val="en-US"/>
+        </w:rPr>
+        <w:t>” was mixed up for participants</w:t>
+      </w:r>
+      <w:r>
+        <w:rPr>
+          <w:rFonts w:ascii="Times New Roman" w:hAnsi="Times New Roman" w:cs="Times New Roman"/>
+          <w:sz w:val="24"/>
+          <w:szCs w:val="24"/>
+          <w:lang w:val="en-US"/>
+        </w:rPr>
+        <w:t xml:space="preserve"> </w:t>
+      </w:r>
+      <w:r>
+        <w:rPr>
+          <w:rFonts w:ascii="Times New Roman" w:hAnsi="Times New Roman" w:cs="Times New Roman"/>
+          <w:sz w:val="24"/>
+          <w:szCs w:val="24"/>
+          <w:lang w:val="en-US"/>
+        </w:rPr>
+        <w:t>who took part in the survey in the</w:t>
+      </w:r>
+      <w:r>
+        <w:rPr>
+          <w:rFonts w:ascii="Times New Roman" w:hAnsi="Times New Roman" w:cs="Times New Roman"/>
+          <w:sz w:val="24"/>
+          <w:szCs w:val="24"/>
+          <w:lang w:val="en-US"/>
+        </w:rPr>
+        <w:t xml:space="preserve"> </w:t>
+      </w:r>
+      <w:r>
+        <w:rPr>
+          <w:rFonts w:ascii="Times New Roman" w:hAnsi="Times New Roman" w:cs="Times New Roman"/>
+          <w:sz w:val="24"/>
+          <w:szCs w:val="24"/>
+          <w:lang w:val="en-US"/>
+        </w:rPr>
+        <w:t>Spanish versions</w:t>
+      </w:r>
+      <w:r>
+        <w:rPr>
+          <w:rFonts w:ascii="Times New Roman" w:hAnsi="Times New Roman" w:cs="Times New Roman"/>
+          <w:sz w:val="24"/>
+          <w:szCs w:val="24"/>
+          <w:lang w:val="en-US"/>
+        </w:rPr>
+        <w:t xml:space="preserve"> </w:t>
+      </w:r>
+      <w:r>
+        <w:rPr>
+          <w:rFonts w:ascii="Times New Roman" w:hAnsi="Times New Roman" w:cs="Times New Roman"/>
+          <w:sz w:val="24"/>
+          <w:szCs w:val="24"/>
+          <w:lang w:val="en-US"/>
+        </w:rPr>
+        <w:t>in Mexico and Spain. The data was recoded to account for this error.</w:t>
       </w:r>
     </w:p>
     <w:p>
@@ -569,12 +748,7 @@
     <w:p>
       <w:pPr>
         <w:pStyle w:val="ListParagraph"/>
-        <w:numPr>
-          <w:ilvl w:val="0"/>
-          <w:numId w:val="1"/>
-        </w:numPr>
         <w:spacing w:line="360" w:lineRule="auto"/>
-        <w:ind w:hanging="357"/>
         <w:contextualSpacing w:val="0"/>
         <w:rPr>
           <w:rFonts w:ascii="Times New Roman" w:hAnsi="Times New Roman" w:cs="Times New Roman"/>
@@ -583,35 +757,6 @@
           <w:lang w:val="en-US"/>
         </w:rPr>
       </w:pPr>
-      <w:r>
-        <w:rPr>
-          <w:rFonts w:ascii="Times New Roman" w:hAnsi="Times New Roman" w:cs="Times New Roman"/>
-          <w:sz w:val="24"/>
-          <w:szCs w:val="24"/>
-          <w:lang w:val="en-US"/>
-        </w:rPr>
-        <w:t>The levels of the variable “</w:t>
-      </w:r>
-      <w:proofErr w:type="spellStart"/>
-      <w:r>
-        <w:rPr>
-          <w:rFonts w:ascii="Times New Roman" w:hAnsi="Times New Roman" w:cs="Times New Roman"/>
-          <w:sz w:val="24"/>
-          <w:szCs w:val="24"/>
-          <w:lang w:val="en-US"/>
-        </w:rPr>
-        <w:t>Dem_maritalstatus</w:t>
-      </w:r>
-      <w:proofErr w:type="spellEnd"/>
-      <w:r>
-        <w:rPr>
-          <w:rFonts w:ascii="Times New Roman" w:hAnsi="Times New Roman" w:cs="Times New Roman"/>
-          <w:sz w:val="24"/>
-          <w:szCs w:val="24"/>
-          <w:lang w:val="en-US"/>
-        </w:rPr>
-        <w:t>” were mixed up in all languages apart from English. They values were recoded to fix this error.</w:t>
-      </w:r>
     </w:p>
     <w:p>
       <w:pPr>
@@ -633,305 +778,25 @@
       <w:r>
         <w:rPr>
           <w:rFonts w:ascii="Times New Roman" w:hAnsi="Times New Roman" w:cs="Times New Roman"/>
-          <w:sz w:val="24"/>
-          <w:szCs w:val="24"/>
-          <w:lang w:val="en-US"/>
-        </w:rPr>
-        <w:t>There were some uninformative responses in variables “</w:t>
-      </w:r>
-      <w:proofErr w:type="spellStart"/>
-      <w:r>
-        <w:rPr>
-          <w:rFonts w:ascii="Times New Roman" w:hAnsi="Times New Roman" w:cs="Times New Roman"/>
-          <w:sz w:val="24"/>
-          <w:szCs w:val="24"/>
-          <w:lang w:val="en-US"/>
-        </w:rPr>
-        <w:t>Dem_maritalstatus</w:t>
-      </w:r>
-      <w:proofErr w:type="spellEnd"/>
-      <w:r>
-        <w:rPr>
-          <w:rFonts w:ascii="Times New Roman" w:hAnsi="Times New Roman" w:cs="Times New Roman"/>
-          <w:sz w:val="24"/>
-          <w:szCs w:val="24"/>
-          <w:lang w:val="en-US"/>
-        </w:rPr>
-        <w:t>” (response “5”), “</w:t>
-      </w:r>
-      <w:proofErr w:type="spellStart"/>
-      <w:r>
-        <w:rPr>
-          <w:rFonts w:ascii="Times New Roman" w:hAnsi="Times New Roman" w:cs="Times New Roman"/>
-          <w:sz w:val="24"/>
-          <w:szCs w:val="24"/>
-          <w:lang w:val="en-US"/>
-        </w:rPr>
-        <w:t>Dem_edu</w:t>
-      </w:r>
-      <w:proofErr w:type="spellEnd"/>
-      <w:r>
-        <w:rPr>
-          <w:rFonts w:ascii="Times New Roman" w:hAnsi="Times New Roman" w:cs="Times New Roman"/>
-          <w:sz w:val="24"/>
-          <w:szCs w:val="24"/>
-          <w:lang w:val="en-US"/>
-        </w:rPr>
-        <w:t>” and “</w:t>
-      </w:r>
-      <w:proofErr w:type="spellStart"/>
-      <w:r>
-        <w:rPr>
-          <w:rFonts w:ascii="Times New Roman" w:hAnsi="Times New Roman" w:cs="Times New Roman"/>
-          <w:sz w:val="24"/>
-          <w:szCs w:val="24"/>
-          <w:lang w:val="en-US"/>
-        </w:rPr>
-        <w:t>Dem_edu_mom</w:t>
-      </w:r>
-      <w:proofErr w:type="spellEnd"/>
-      <w:r>
-        <w:rPr>
-          <w:rFonts w:ascii="Times New Roman" w:hAnsi="Times New Roman" w:cs="Times New Roman"/>
-          <w:sz w:val="24"/>
-          <w:szCs w:val="24"/>
-          <w:lang w:val="en-US"/>
-        </w:rPr>
-        <w:t>” (response “1”). These responses were recoded to “Uninformative response”.</w:t>
-      </w:r>
-    </w:p>
-    <w:p>
-      <w:pPr>
-        <w:pStyle w:val="ListParagraph"/>
-        <w:numPr>
-          <w:ilvl w:val="0"/>
-          <w:numId w:val="1"/>
-        </w:numPr>
-        <w:spacing w:line="360" w:lineRule="auto"/>
-        <w:ind w:hanging="357"/>
-        <w:contextualSpacing w:val="0"/>
-        <w:rPr>
-          <w:rFonts w:ascii="Times New Roman" w:hAnsi="Times New Roman" w:cs="Times New Roman"/>
-          <w:sz w:val="24"/>
-          <w:szCs w:val="24"/>
-          <w:lang w:val="en-US"/>
-        </w:rPr>
-      </w:pPr>
-      <w:r>
-        <w:rPr>
-          <w:rFonts w:ascii="Times New Roman" w:hAnsi="Times New Roman" w:cs="Times New Roman"/>
-          <w:sz w:val="24"/>
-          <w:szCs w:val="24"/>
-          <w:lang w:val="en-US"/>
-        </w:rPr>
-        <w:t>The text values in variables “</w:t>
-      </w:r>
-      <w:proofErr w:type="spellStart"/>
-      <w:r>
-        <w:rPr>
-          <w:rFonts w:ascii="Times New Roman" w:hAnsi="Times New Roman" w:cs="Times New Roman"/>
-          <w:sz w:val="24"/>
-          <w:szCs w:val="24"/>
-          <w:lang w:val="en-US"/>
-        </w:rPr>
-        <w:t>AD_gain</w:t>
-      </w:r>
-      <w:proofErr w:type="spellEnd"/>
-      <w:r>
-        <w:rPr>
-          <w:rFonts w:ascii="Times New Roman" w:hAnsi="Times New Roman" w:cs="Times New Roman"/>
-          <w:sz w:val="24"/>
-          <w:szCs w:val="24"/>
-          <w:lang w:val="en-US"/>
-        </w:rPr>
-        <w:t>” and “</w:t>
-      </w:r>
-      <w:proofErr w:type="spellStart"/>
-      <w:r>
-        <w:rPr>
-          <w:rFonts w:ascii="Times New Roman" w:hAnsi="Times New Roman" w:cs="Times New Roman"/>
-          <w:sz w:val="24"/>
-          <w:szCs w:val="24"/>
-          <w:lang w:val="en-US"/>
-        </w:rPr>
-        <w:t>AD_loss</w:t>
-      </w:r>
-      <w:proofErr w:type="spellEnd"/>
-      <w:r>
-        <w:rPr>
-          <w:rFonts w:ascii="Times New Roman" w:hAnsi="Times New Roman" w:cs="Times New Roman"/>
-          <w:sz w:val="24"/>
-          <w:szCs w:val="24"/>
-          <w:lang w:val="en-US"/>
-        </w:rPr>
-        <w:t>” were shortened.</w:t>
-      </w:r>
-    </w:p>
-    <w:p>
-      <w:pPr>
-        <w:pStyle w:val="ListParagraph"/>
-        <w:numPr>
-          <w:ilvl w:val="0"/>
-          <w:numId w:val="1"/>
-        </w:numPr>
-        <w:spacing w:line="360" w:lineRule="auto"/>
-        <w:ind w:hanging="357"/>
-        <w:contextualSpacing w:val="0"/>
-        <w:rPr>
-          <w:rFonts w:ascii="Times New Roman" w:hAnsi="Times New Roman" w:cs="Times New Roman"/>
-          <w:sz w:val="24"/>
-          <w:szCs w:val="24"/>
-          <w:lang w:val="en-US"/>
-        </w:rPr>
-      </w:pPr>
-      <w:r>
-        <w:rPr>
-          <w:rFonts w:ascii="Times New Roman" w:hAnsi="Times New Roman" w:cs="Times New Roman"/>
-          <w:sz w:val="24"/>
-          <w:szCs w:val="24"/>
-          <w:lang w:val="en-US"/>
+          <w:noProof/>
+          <w:sz w:val="24"/>
+          <w:szCs w:val="24"/>
+          <w:lang w:eastAsia="hr-HR"/>
         </w:rPr>
         <w:lastRenderedPageBreak/>
-        <w:t>The text values in variables “Scale_PSS_10_UCLA_</w:t>
-      </w:r>
-      <w:r>
-        <w:rPr>
-          <w:rFonts w:ascii="Times New Roman" w:hAnsi="Times New Roman" w:cs="Times New Roman"/>
-          <w:i/>
-          <w:sz w:val="24"/>
-          <w:szCs w:val="24"/>
-          <w:lang w:val="en-US"/>
-        </w:rPr>
-        <w:t>X</w:t>
-      </w:r>
-      <w:r>
-        <w:rPr>
-          <w:rFonts w:ascii="Times New Roman" w:hAnsi="Times New Roman" w:cs="Times New Roman"/>
-          <w:sz w:val="24"/>
-          <w:szCs w:val="24"/>
-          <w:lang w:val="en-US"/>
-        </w:rPr>
-        <w:t>”, “OECD_</w:t>
-      </w:r>
-      <w:r>
-        <w:rPr>
-          <w:rFonts w:ascii="Times New Roman" w:hAnsi="Times New Roman" w:cs="Times New Roman"/>
-          <w:i/>
-          <w:sz w:val="24"/>
-          <w:szCs w:val="24"/>
-          <w:lang w:val="en-US"/>
-        </w:rPr>
-        <w:t>X</w:t>
-      </w:r>
-      <w:r>
-        <w:rPr>
-          <w:rFonts w:ascii="Times New Roman" w:hAnsi="Times New Roman" w:cs="Times New Roman"/>
-          <w:sz w:val="24"/>
-          <w:szCs w:val="24"/>
-          <w:lang w:val="en-US"/>
-        </w:rPr>
-        <w:t>”, “</w:t>
-      </w:r>
-      <w:proofErr w:type="spellStart"/>
-      <w:r>
-        <w:rPr>
-          <w:rFonts w:ascii="Times New Roman" w:hAnsi="Times New Roman" w:cs="Times New Roman"/>
-          <w:sz w:val="24"/>
-          <w:szCs w:val="24"/>
-          <w:lang w:val="en-US"/>
-        </w:rPr>
-        <w:t>Corona_concerns_</w:t>
-      </w:r>
-      <w:r>
-        <w:rPr>
-          <w:rFonts w:ascii="Times New Roman" w:hAnsi="Times New Roman" w:cs="Times New Roman"/>
-          <w:i/>
-          <w:sz w:val="24"/>
-          <w:szCs w:val="24"/>
-          <w:lang w:val="en-US"/>
-        </w:rPr>
-        <w:t>X</w:t>
-      </w:r>
-      <w:proofErr w:type="spellEnd"/>
-      <w:r>
-        <w:rPr>
-          <w:rFonts w:ascii="Times New Roman" w:hAnsi="Times New Roman" w:cs="Times New Roman"/>
-          <w:sz w:val="24"/>
-          <w:szCs w:val="24"/>
-          <w:lang w:val="en-US"/>
-        </w:rPr>
-        <w:t>”, “</w:t>
-      </w:r>
-      <w:proofErr w:type="spellStart"/>
-      <w:r>
-        <w:rPr>
-          <w:rFonts w:ascii="Times New Roman" w:hAnsi="Times New Roman" w:cs="Times New Roman"/>
-          <w:sz w:val="24"/>
-          <w:szCs w:val="24"/>
-          <w:lang w:val="en-US"/>
-        </w:rPr>
-        <w:t>Compliance_</w:t>
-      </w:r>
-      <w:r>
-        <w:rPr>
-          <w:rFonts w:ascii="Times New Roman" w:hAnsi="Times New Roman" w:cs="Times New Roman"/>
-          <w:i/>
-          <w:sz w:val="24"/>
-          <w:szCs w:val="24"/>
-          <w:lang w:val="en-US"/>
-        </w:rPr>
-        <w:t>X</w:t>
-      </w:r>
-      <w:proofErr w:type="spellEnd"/>
-      <w:r>
-        <w:rPr>
-          <w:rFonts w:ascii="Times New Roman" w:hAnsi="Times New Roman" w:cs="Times New Roman"/>
-          <w:sz w:val="24"/>
-          <w:szCs w:val="24"/>
-          <w:lang w:val="en-US"/>
-        </w:rPr>
-        <w:t>”, “BFF_</w:t>
-      </w:r>
-      <w:r>
-        <w:rPr>
-          <w:rFonts w:ascii="Times New Roman" w:hAnsi="Times New Roman" w:cs="Times New Roman"/>
-          <w:i/>
-          <w:sz w:val="24"/>
-          <w:szCs w:val="24"/>
-          <w:lang w:val="en-US"/>
-        </w:rPr>
-        <w:t>X</w:t>
-      </w:r>
-      <w:r>
-        <w:rPr>
-          <w:rFonts w:ascii="Times New Roman" w:hAnsi="Times New Roman" w:cs="Times New Roman"/>
-          <w:sz w:val="24"/>
-          <w:szCs w:val="24"/>
-          <w:lang w:val="en-US"/>
-        </w:rPr>
-        <w:t xml:space="preserve">”, </w:t>
-      </w:r>
-      <w:r>
-        <w:rPr>
-          <w:rFonts w:ascii="Times New Roman" w:hAnsi="Times New Roman" w:cs="Times New Roman"/>
-          <w:noProof/>
-          <w:sz w:val="24"/>
-          <w:szCs w:val="24"/>
-          <w:lang w:eastAsia="hr-HR"/>
-        </w:rPr>
         <w:drawing>
-          <wp:anchor distT="0" distB="0" distL="114300" distR="114300" simplePos="0" relativeHeight="251660288" behindDoc="0" locked="0" layoutInCell="1" allowOverlap="1" wp14:anchorId="1656C9A5" wp14:editId="1A827E2F">
+          <wp:anchor distT="0" distB="0" distL="114300" distR="114300" simplePos="0" relativeHeight="251660288" behindDoc="0" locked="0" layoutInCell="1" allowOverlap="1" wp14:anchorId="22005AD5" wp14:editId="1ADF7E57">
             <wp:simplePos x="0" y="0"/>
             <wp:positionH relativeFrom="column">
               <wp:posOffset>4907280</wp:posOffset>
             </wp:positionH>
             <wp:positionV relativeFrom="paragraph">
-              <wp:posOffset>-707390</wp:posOffset>
+              <wp:posOffset>-705485</wp:posOffset>
             </wp:positionV>
-            <wp:extent cx="1423283" cy="1348929"/>
-            <wp:effectExtent l="0" t="0" r="5715" b="3810"/>
+            <wp:extent cx="1422000" cy="1350000"/>
+            <wp:effectExtent l="0" t="0" r="6985" b="3175"/>
             <wp:wrapNone/>
-            <wp:docPr id="2" name="Picture 2" descr="D:\Downloads\Covidistress2.png"/>
+            <wp:docPr id="3" name="Picture 3" descr="D:\Downloads\Covidistress2.png"/>
             <wp:cNvGraphicFramePr>
               <a:graphicFrameLocks xmlns:a="http://schemas.openxmlformats.org/drawingml/2006/main" noChangeAspect="1"/>
             </wp:cNvGraphicFramePr>
@@ -960,7 +825,7 @@
                   <pic:spPr bwMode="auto">
                     <a:xfrm>
                       <a:off x="0" y="0"/>
-                      <a:ext cx="1423283" cy="1348929"/>
+                      <a:ext cx="1422000" cy="1350000"/>
                     </a:xfrm>
                     <a:prstGeom prst="rect">
                       <a:avLst/>
@@ -989,35 +854,7 @@
           <w:szCs w:val="24"/>
           <w:lang w:val="en-US"/>
         </w:rPr>
-        <w:t xml:space="preserve"> </w:t>
-      </w:r>
-      <w:r>
-        <w:rPr>
-          <w:rFonts w:ascii="Times New Roman" w:hAnsi="Times New Roman" w:cs="Times New Roman"/>
-          <w:sz w:val="24"/>
-          <w:szCs w:val="24"/>
-          <w:lang w:val="en-US"/>
-        </w:rPr>
-        <w:t>“SPS_</w:t>
-      </w:r>
-      <w:r>
-        <w:rPr>
-          <w:rFonts w:ascii="Times New Roman" w:hAnsi="Times New Roman" w:cs="Times New Roman"/>
-          <w:i/>
-          <w:sz w:val="24"/>
-          <w:szCs w:val="24"/>
-          <w:lang w:val="en-US"/>
-        </w:rPr>
-        <w:t>X</w:t>
-      </w:r>
-      <w:r>
-        <w:rPr>
-          <w:rFonts w:ascii="Times New Roman" w:hAnsi="Times New Roman" w:cs="Times New Roman"/>
-          <w:sz w:val="24"/>
-          <w:szCs w:val="24"/>
-          <w:lang w:val="en-US"/>
-        </w:rPr>
-        <w:t>”, “</w:t>
+        <w:t>The levels of the variable “</w:t>
       </w:r>
       <w:proofErr w:type="spellStart"/>
       <w:r>
@@ -1027,17 +864,7 @@
           <w:szCs w:val="24"/>
           <w:lang w:val="en-US"/>
         </w:rPr>
-        <w:t>Expl_Coping_</w:t>
-      </w:r>
-      <w:r>
-        <w:rPr>
-          <w:rFonts w:ascii="Times New Roman" w:hAnsi="Times New Roman" w:cs="Times New Roman"/>
-          <w:i/>
-          <w:sz w:val="24"/>
-          <w:szCs w:val="24"/>
-          <w:lang w:val="en-US"/>
-        </w:rPr>
-        <w:t>X</w:t>
+        <w:t>Dem_maritalstatus</w:t>
       </w:r>
       <w:proofErr w:type="spellEnd"/>
       <w:r>
@@ -1047,48 +874,7 @@
           <w:szCs w:val="24"/>
           <w:lang w:val="en-US"/>
         </w:rPr>
-        <w:t xml:space="preserve">”, </w:t>
-      </w:r>
-      <w:proofErr w:type="gramStart"/>
-      <w:r>
-        <w:rPr>
-          <w:rFonts w:ascii="Times New Roman" w:hAnsi="Times New Roman" w:cs="Times New Roman"/>
-          <w:sz w:val="24"/>
-          <w:szCs w:val="24"/>
-          <w:lang w:val="en-US"/>
-        </w:rPr>
-        <w:t>“</w:t>
-      </w:r>
-      <w:proofErr w:type="spellStart"/>
-      <w:proofErr w:type="gramEnd"/>
-      <w:r>
-        <w:rPr>
-          <w:rFonts w:ascii="Times New Roman" w:hAnsi="Times New Roman" w:cs="Times New Roman"/>
-          <w:sz w:val="24"/>
-          <w:szCs w:val="24"/>
-          <w:lang w:val="en-US"/>
-        </w:rPr>
-        <w:t>Expl_media_</w:t>
-      </w:r>
-      <w:r>
-        <w:rPr>
-          <w:rFonts w:ascii="Times New Roman" w:hAnsi="Times New Roman" w:cs="Times New Roman"/>
-          <w:i/>
-          <w:sz w:val="24"/>
-          <w:szCs w:val="24"/>
-          <w:lang w:val="en-US"/>
-        </w:rPr>
-        <w:t>X</w:t>
-      </w:r>
-      <w:proofErr w:type="spellEnd"/>
-      <w:r>
-        <w:rPr>
-          <w:rFonts w:ascii="Times New Roman" w:hAnsi="Times New Roman" w:cs="Times New Roman"/>
-          <w:sz w:val="24"/>
-          <w:szCs w:val="24"/>
-          <w:lang w:val="en-US"/>
-        </w:rPr>
-        <w:t>” were recoded to numeric values for further statistical analyses.</w:t>
+        <w:t>” were mixed up in all languages apart from English. They values were recoded to fix this error.</w:t>
       </w:r>
     </w:p>
     <w:p>
@@ -1115,7 +901,7 @@
           <w:szCs w:val="24"/>
           <w:lang w:val="en-US"/>
         </w:rPr>
-        <w:t>The text values in variables “</w:t>
+        <w:t>There were some uninformative responses in variables “</w:t>
       </w:r>
       <w:proofErr w:type="spellStart"/>
       <w:r>
@@ -1125,17 +911,7 @@
           <w:szCs w:val="24"/>
           <w:lang w:val="en-US"/>
         </w:rPr>
-        <w:t>Expl_Distress_</w:t>
-      </w:r>
-      <w:r>
-        <w:rPr>
-          <w:rFonts w:ascii="Times New Roman" w:hAnsi="Times New Roman" w:cs="Times New Roman"/>
-          <w:i/>
-          <w:sz w:val="24"/>
-          <w:szCs w:val="24"/>
-          <w:lang w:val="en-US"/>
-        </w:rPr>
-        <w:t>X</w:t>
+        <w:t>Dem_maritalstatus</w:t>
       </w:r>
       <w:proofErr w:type="spellEnd"/>
       <w:r>
@@ -1145,7 +921,47 @@
           <w:szCs w:val="24"/>
           <w:lang w:val="en-US"/>
         </w:rPr>
-        <w:t>” were recoded to numeric values. Please, note that 99 means “Does not apply to my current situation”.</w:t>
+        <w:t>” (response “5”), “</w:t>
+      </w:r>
+      <w:proofErr w:type="spellStart"/>
+      <w:r>
+        <w:rPr>
+          <w:rFonts w:ascii="Times New Roman" w:hAnsi="Times New Roman" w:cs="Times New Roman"/>
+          <w:sz w:val="24"/>
+          <w:szCs w:val="24"/>
+          <w:lang w:val="en-US"/>
+        </w:rPr>
+        <w:t>Dem_edu</w:t>
+      </w:r>
+      <w:proofErr w:type="spellEnd"/>
+      <w:r>
+        <w:rPr>
+          <w:rFonts w:ascii="Times New Roman" w:hAnsi="Times New Roman" w:cs="Times New Roman"/>
+          <w:sz w:val="24"/>
+          <w:szCs w:val="24"/>
+          <w:lang w:val="en-US"/>
+        </w:rPr>
+        <w:t>” and “</w:t>
+      </w:r>
+      <w:proofErr w:type="spellStart"/>
+      <w:r>
+        <w:rPr>
+          <w:rFonts w:ascii="Times New Roman" w:hAnsi="Times New Roman" w:cs="Times New Roman"/>
+          <w:sz w:val="24"/>
+          <w:szCs w:val="24"/>
+          <w:lang w:val="en-US"/>
+        </w:rPr>
+        <w:t>Dem_edu_mom</w:t>
+      </w:r>
+      <w:proofErr w:type="spellEnd"/>
+      <w:r>
+        <w:rPr>
+          <w:rFonts w:ascii="Times New Roman" w:hAnsi="Times New Roman" w:cs="Times New Roman"/>
+          <w:sz w:val="24"/>
+          <w:szCs w:val="24"/>
+          <w:lang w:val="en-US"/>
+        </w:rPr>
+        <w:t>” (response “1”). These responses were recoded to “Uninformative response”.</w:t>
       </w:r>
     </w:p>
     <w:p>
@@ -1172,7 +988,7 @@
           <w:szCs w:val="24"/>
           <w:lang w:val="en-US"/>
         </w:rPr>
-        <w:t xml:space="preserve"> The text values in variable “</w:t>
+        <w:t>The text values in variables “</w:t>
       </w:r>
       <w:proofErr w:type="spellStart"/>
       <w:r>
@@ -1182,7 +998,7 @@
           <w:szCs w:val="24"/>
           <w:lang w:val="en-US"/>
         </w:rPr>
-        <w:t>Trust_countrymeasure</w:t>
+        <w:t>AD_gain</w:t>
       </w:r>
       <w:proofErr w:type="spellEnd"/>
       <w:r>
@@ -1192,7 +1008,27 @@
           <w:szCs w:val="24"/>
           <w:lang w:val="en-US"/>
         </w:rPr>
-        <w:t>” were recoded to numeric values. Please, note that values 0 and 10 signify that measures are perceived as inappropriate (too little or too much), whereas 5 signifies that the measures are perceived as appropriate</w:t>
+        <w:t>” and “</w:t>
+      </w:r>
+      <w:proofErr w:type="spellStart"/>
+      <w:r>
+        <w:rPr>
+          <w:rFonts w:ascii="Times New Roman" w:hAnsi="Times New Roman" w:cs="Times New Roman"/>
+          <w:sz w:val="24"/>
+          <w:szCs w:val="24"/>
+          <w:lang w:val="en-US"/>
+        </w:rPr>
+        <w:t>AD_loss</w:t>
+      </w:r>
+      <w:proofErr w:type="spellEnd"/>
+      <w:r>
+        <w:rPr>
+          <w:rFonts w:ascii="Times New Roman" w:hAnsi="Times New Roman" w:cs="Times New Roman"/>
+          <w:sz w:val="24"/>
+          <w:szCs w:val="24"/>
+          <w:lang w:val="en-US"/>
+        </w:rPr>
+        <w:t>” were shortened.</w:t>
       </w:r>
     </w:p>
     <w:p>
@@ -1219,7 +1055,241 @@
           <w:szCs w:val="24"/>
           <w:lang w:val="en-US"/>
         </w:rPr>
-        <w:t>Three variables “Scale_PSS_10_UCLA_11”, “Scale_PSS_10_UCLA_12” and “Scale_PSS_10_UCLA_13” were renamed to “Scale_Lon_1”, “Scale_Lon_2” and “Scale_Lon_3”, because they belong to a separate scale.</w:t>
+        <w:t>The text values in variables “Scale_PSS_10_UCLA_</w:t>
+      </w:r>
+      <w:r>
+        <w:rPr>
+          <w:rFonts w:ascii="Times New Roman" w:hAnsi="Times New Roman" w:cs="Times New Roman"/>
+          <w:i/>
+          <w:sz w:val="24"/>
+          <w:szCs w:val="24"/>
+          <w:lang w:val="en-US"/>
+        </w:rPr>
+        <w:t>X</w:t>
+      </w:r>
+      <w:r>
+        <w:rPr>
+          <w:rFonts w:ascii="Times New Roman" w:hAnsi="Times New Roman" w:cs="Times New Roman"/>
+          <w:sz w:val="24"/>
+          <w:szCs w:val="24"/>
+          <w:lang w:val="en-US"/>
+        </w:rPr>
+        <w:t>”, “OECD_</w:t>
+      </w:r>
+      <w:r>
+        <w:rPr>
+          <w:rFonts w:ascii="Times New Roman" w:hAnsi="Times New Roman" w:cs="Times New Roman"/>
+          <w:i/>
+          <w:sz w:val="24"/>
+          <w:szCs w:val="24"/>
+          <w:lang w:val="en-US"/>
+        </w:rPr>
+        <w:t>X</w:t>
+      </w:r>
+      <w:r>
+        <w:rPr>
+          <w:rFonts w:ascii="Times New Roman" w:hAnsi="Times New Roman" w:cs="Times New Roman"/>
+          <w:sz w:val="24"/>
+          <w:szCs w:val="24"/>
+          <w:lang w:val="en-US"/>
+        </w:rPr>
+        <w:t>”, “</w:t>
+      </w:r>
+      <w:proofErr w:type="spellStart"/>
+      <w:r>
+        <w:rPr>
+          <w:rFonts w:ascii="Times New Roman" w:hAnsi="Times New Roman" w:cs="Times New Roman"/>
+          <w:sz w:val="24"/>
+          <w:szCs w:val="24"/>
+          <w:lang w:val="en-US"/>
+        </w:rPr>
+        <w:t>Corona_concerns_</w:t>
+      </w:r>
+      <w:r>
+        <w:rPr>
+          <w:rFonts w:ascii="Times New Roman" w:hAnsi="Times New Roman" w:cs="Times New Roman"/>
+          <w:i/>
+          <w:sz w:val="24"/>
+          <w:szCs w:val="24"/>
+          <w:lang w:val="en-US"/>
+        </w:rPr>
+        <w:t>X</w:t>
+      </w:r>
+      <w:proofErr w:type="spellEnd"/>
+      <w:r>
+        <w:rPr>
+          <w:rFonts w:ascii="Times New Roman" w:hAnsi="Times New Roman" w:cs="Times New Roman"/>
+          <w:sz w:val="24"/>
+          <w:szCs w:val="24"/>
+          <w:lang w:val="en-US"/>
+        </w:rPr>
+        <w:t>”, “</w:t>
+      </w:r>
+      <w:proofErr w:type="spellStart"/>
+      <w:r>
+        <w:rPr>
+          <w:rFonts w:ascii="Times New Roman" w:hAnsi="Times New Roman" w:cs="Times New Roman"/>
+          <w:sz w:val="24"/>
+          <w:szCs w:val="24"/>
+          <w:lang w:val="en-US"/>
+        </w:rPr>
+        <w:t>Compliance_</w:t>
+      </w:r>
+      <w:r>
+        <w:rPr>
+          <w:rFonts w:ascii="Times New Roman" w:hAnsi="Times New Roman" w:cs="Times New Roman"/>
+          <w:i/>
+          <w:sz w:val="24"/>
+          <w:szCs w:val="24"/>
+          <w:lang w:val="en-US"/>
+        </w:rPr>
+        <w:t>X</w:t>
+      </w:r>
+      <w:proofErr w:type="spellEnd"/>
+      <w:r>
+        <w:rPr>
+          <w:rFonts w:ascii="Times New Roman" w:hAnsi="Times New Roman" w:cs="Times New Roman"/>
+          <w:sz w:val="24"/>
+          <w:szCs w:val="24"/>
+          <w:lang w:val="en-US"/>
+        </w:rPr>
+        <w:t>”, “BFF_</w:t>
+      </w:r>
+      <w:r>
+        <w:rPr>
+          <w:rFonts w:ascii="Times New Roman" w:hAnsi="Times New Roman" w:cs="Times New Roman"/>
+          <w:i/>
+          <w:sz w:val="24"/>
+          <w:szCs w:val="24"/>
+          <w:lang w:val="en-US"/>
+        </w:rPr>
+        <w:t>X</w:t>
+      </w:r>
+      <w:r>
+        <w:rPr>
+          <w:rFonts w:ascii="Times New Roman" w:hAnsi="Times New Roman" w:cs="Times New Roman"/>
+          <w:sz w:val="24"/>
+          <w:szCs w:val="24"/>
+          <w:lang w:val="en-US"/>
+        </w:rPr>
+        <w:t>”</w:t>
+      </w:r>
+      <w:proofErr w:type="gramStart"/>
+      <w:r>
+        <w:rPr>
+          <w:rFonts w:ascii="Times New Roman" w:hAnsi="Times New Roman" w:cs="Times New Roman"/>
+          <w:sz w:val="24"/>
+          <w:szCs w:val="24"/>
+          <w:lang w:val="en-US"/>
+        </w:rPr>
+        <w:t xml:space="preserve">, </w:t>
+      </w:r>
+      <w:r>
+        <w:rPr>
+          <w:rFonts w:ascii="Times New Roman" w:hAnsi="Times New Roman" w:cs="Times New Roman"/>
+          <w:sz w:val="24"/>
+          <w:szCs w:val="24"/>
+          <w:lang w:val="en-US"/>
+        </w:rPr>
+        <w:t xml:space="preserve"> </w:t>
+      </w:r>
+      <w:r>
+        <w:rPr>
+          <w:rFonts w:ascii="Times New Roman" w:hAnsi="Times New Roman" w:cs="Times New Roman"/>
+          <w:sz w:val="24"/>
+          <w:szCs w:val="24"/>
+          <w:lang w:val="en-US"/>
+        </w:rPr>
+        <w:t>“</w:t>
+      </w:r>
+      <w:proofErr w:type="gramEnd"/>
+      <w:r>
+        <w:rPr>
+          <w:rFonts w:ascii="Times New Roman" w:hAnsi="Times New Roman" w:cs="Times New Roman"/>
+          <w:sz w:val="24"/>
+          <w:szCs w:val="24"/>
+          <w:lang w:val="en-US"/>
+        </w:rPr>
+        <w:t>SPS_</w:t>
+      </w:r>
+      <w:r>
+        <w:rPr>
+          <w:rFonts w:ascii="Times New Roman" w:hAnsi="Times New Roman" w:cs="Times New Roman"/>
+          <w:i/>
+          <w:sz w:val="24"/>
+          <w:szCs w:val="24"/>
+          <w:lang w:val="en-US"/>
+        </w:rPr>
+        <w:t>X</w:t>
+      </w:r>
+      <w:r>
+        <w:rPr>
+          <w:rFonts w:ascii="Times New Roman" w:hAnsi="Times New Roman" w:cs="Times New Roman"/>
+          <w:sz w:val="24"/>
+          <w:szCs w:val="24"/>
+          <w:lang w:val="en-US"/>
+        </w:rPr>
+        <w:t>”, “</w:t>
+      </w:r>
+      <w:proofErr w:type="spellStart"/>
+      <w:r>
+        <w:rPr>
+          <w:rFonts w:ascii="Times New Roman" w:hAnsi="Times New Roman" w:cs="Times New Roman"/>
+          <w:sz w:val="24"/>
+          <w:szCs w:val="24"/>
+          <w:lang w:val="en-US"/>
+        </w:rPr>
+        <w:t>Expl_Coping_</w:t>
+      </w:r>
+      <w:r>
+        <w:rPr>
+          <w:rFonts w:ascii="Times New Roman" w:hAnsi="Times New Roman" w:cs="Times New Roman"/>
+          <w:i/>
+          <w:sz w:val="24"/>
+          <w:szCs w:val="24"/>
+          <w:lang w:val="en-US"/>
+        </w:rPr>
+        <w:t>X</w:t>
+      </w:r>
+      <w:proofErr w:type="spellEnd"/>
+      <w:r>
+        <w:rPr>
+          <w:rFonts w:ascii="Times New Roman" w:hAnsi="Times New Roman" w:cs="Times New Roman"/>
+          <w:sz w:val="24"/>
+          <w:szCs w:val="24"/>
+          <w:lang w:val="en-US"/>
+        </w:rPr>
+        <w:t>”, “</w:t>
+      </w:r>
+      <w:proofErr w:type="spellStart"/>
+      <w:r>
+        <w:rPr>
+          <w:rFonts w:ascii="Times New Roman" w:hAnsi="Times New Roman" w:cs="Times New Roman"/>
+          <w:sz w:val="24"/>
+          <w:szCs w:val="24"/>
+          <w:lang w:val="en-US"/>
+        </w:rPr>
+        <w:t>Expl_media_</w:t>
+      </w:r>
+      <w:r>
+        <w:rPr>
+          <w:rFonts w:ascii="Times New Roman" w:hAnsi="Times New Roman" w:cs="Times New Roman"/>
+          <w:i/>
+          <w:sz w:val="24"/>
+          <w:szCs w:val="24"/>
+          <w:lang w:val="en-US"/>
+        </w:rPr>
+        <w:t>X</w:t>
+      </w:r>
+      <w:proofErr w:type="spellEnd"/>
+      <w:r>
+        <w:rPr>
+          <w:rFonts w:ascii="Times New Roman" w:hAnsi="Times New Roman" w:cs="Times New Roman"/>
+          <w:sz w:val="24"/>
+          <w:szCs w:val="24"/>
+          <w:lang w:val="en-US"/>
+        </w:rPr>
+        <w:t>” were recoded to numeric values for further statistical analyses.</w:t>
       </w:r>
     </w:p>
     <w:p>
@@ -1246,6 +1316,137 @@
           <w:szCs w:val="24"/>
           <w:lang w:val="en-US"/>
         </w:rPr>
+        <w:t>The text values in variables “</w:t>
+      </w:r>
+      <w:proofErr w:type="spellStart"/>
+      <w:r>
+        <w:rPr>
+          <w:rFonts w:ascii="Times New Roman" w:hAnsi="Times New Roman" w:cs="Times New Roman"/>
+          <w:sz w:val="24"/>
+          <w:szCs w:val="24"/>
+          <w:lang w:val="en-US"/>
+        </w:rPr>
+        <w:t>Expl_Distress_</w:t>
+      </w:r>
+      <w:r>
+        <w:rPr>
+          <w:rFonts w:ascii="Times New Roman" w:hAnsi="Times New Roman" w:cs="Times New Roman"/>
+          <w:i/>
+          <w:sz w:val="24"/>
+          <w:szCs w:val="24"/>
+          <w:lang w:val="en-US"/>
+        </w:rPr>
+        <w:t>X</w:t>
+      </w:r>
+      <w:proofErr w:type="spellEnd"/>
+      <w:r>
+        <w:rPr>
+          <w:rFonts w:ascii="Times New Roman" w:hAnsi="Times New Roman" w:cs="Times New Roman"/>
+          <w:sz w:val="24"/>
+          <w:szCs w:val="24"/>
+          <w:lang w:val="en-US"/>
+        </w:rPr>
+        <w:t>” were recoded to numeric values. Please, note that 99 means “Does not apply to my current situation”.</w:t>
+      </w:r>
+    </w:p>
+    <w:p>
+      <w:pPr>
+        <w:pStyle w:val="ListParagraph"/>
+        <w:numPr>
+          <w:ilvl w:val="0"/>
+          <w:numId w:val="1"/>
+        </w:numPr>
+        <w:spacing w:line="360" w:lineRule="auto"/>
+        <w:ind w:hanging="357"/>
+        <w:contextualSpacing w:val="0"/>
+        <w:rPr>
+          <w:rFonts w:ascii="Times New Roman" w:hAnsi="Times New Roman" w:cs="Times New Roman"/>
+          <w:sz w:val="24"/>
+          <w:szCs w:val="24"/>
+          <w:lang w:val="en-US"/>
+        </w:rPr>
+      </w:pPr>
+      <w:r>
+        <w:rPr>
+          <w:rFonts w:ascii="Times New Roman" w:hAnsi="Times New Roman" w:cs="Times New Roman"/>
+          <w:sz w:val="24"/>
+          <w:szCs w:val="24"/>
+          <w:lang w:val="en-US"/>
+        </w:rPr>
+        <w:t xml:space="preserve"> The text values in variable “</w:t>
+      </w:r>
+      <w:proofErr w:type="spellStart"/>
+      <w:r>
+        <w:rPr>
+          <w:rFonts w:ascii="Times New Roman" w:hAnsi="Times New Roman" w:cs="Times New Roman"/>
+          <w:sz w:val="24"/>
+          <w:szCs w:val="24"/>
+          <w:lang w:val="en-US"/>
+        </w:rPr>
+        <w:t>Trust_countrymeasure</w:t>
+      </w:r>
+      <w:proofErr w:type="spellEnd"/>
+      <w:r>
+        <w:rPr>
+          <w:rFonts w:ascii="Times New Roman" w:hAnsi="Times New Roman" w:cs="Times New Roman"/>
+          <w:sz w:val="24"/>
+          <w:szCs w:val="24"/>
+          <w:lang w:val="en-US"/>
+        </w:rPr>
+        <w:t>” were recoded to numeric values. Please, note that values 0 and 10 signify that measures are perceived as inappropriate (too little or too much), whereas 5 signifies that the measures are perceived as appropriate</w:t>
+      </w:r>
+    </w:p>
+    <w:p>
+      <w:pPr>
+        <w:pStyle w:val="ListParagraph"/>
+        <w:numPr>
+          <w:ilvl w:val="0"/>
+          <w:numId w:val="1"/>
+        </w:numPr>
+        <w:spacing w:line="360" w:lineRule="auto"/>
+        <w:ind w:hanging="357"/>
+        <w:contextualSpacing w:val="0"/>
+        <w:rPr>
+          <w:rFonts w:ascii="Times New Roman" w:hAnsi="Times New Roman" w:cs="Times New Roman"/>
+          <w:sz w:val="24"/>
+          <w:szCs w:val="24"/>
+          <w:lang w:val="en-US"/>
+        </w:rPr>
+      </w:pPr>
+      <w:r>
+        <w:rPr>
+          <w:rFonts w:ascii="Times New Roman" w:hAnsi="Times New Roman" w:cs="Times New Roman"/>
+          <w:sz w:val="24"/>
+          <w:szCs w:val="24"/>
+          <w:lang w:val="en-US"/>
+        </w:rPr>
+        <w:t>Three variables “Scale_PSS_10_UCLA_11”, “Scale_PSS_10_UCLA_12” and “Scale_PSS_10_UCLA_13” were renamed to “Scale_Lon_1”, “Scale_Lon_2” and “Scale_Lon_3”, because they belong to a separate scale.</w:t>
+      </w:r>
+    </w:p>
+    <w:p>
+      <w:pPr>
+        <w:pStyle w:val="ListParagraph"/>
+        <w:numPr>
+          <w:ilvl w:val="0"/>
+          <w:numId w:val="1"/>
+        </w:numPr>
+        <w:spacing w:line="360" w:lineRule="auto"/>
+        <w:ind w:hanging="357"/>
+        <w:contextualSpacing w:val="0"/>
+        <w:rPr>
+          <w:rFonts w:ascii="Times New Roman" w:hAnsi="Times New Roman" w:cs="Times New Roman"/>
+          <w:sz w:val="24"/>
+          <w:szCs w:val="24"/>
+          <w:lang w:val="en-US"/>
+        </w:rPr>
+      </w:pPr>
+      <w:r>
+        <w:rPr>
+          <w:rFonts w:ascii="Times New Roman" w:hAnsi="Times New Roman" w:cs="Times New Roman"/>
+          <w:sz w:val="24"/>
+          <w:szCs w:val="24"/>
+          <w:lang w:val="en-US"/>
+        </w:rPr>
         <w:t>Composite scores were created for:</w:t>
       </w:r>
     </w:p>
@@ -1385,6 +1586,7 @@
           <w:szCs w:val="24"/>
           <w:lang w:val="en-US"/>
         </w:rPr>
+        <w:lastRenderedPageBreak/>
         <w:t>All new line characters in “</w:t>
       </w:r>
       <w:proofErr w:type="spellStart"/>
@@ -1445,166 +1647,210 @@
           <w:szCs w:val="24"/>
           <w:lang w:val="en-US"/>
         </w:rPr>
-        <w:t>” were re</w:t>
-      </w:r>
+        <w:t xml:space="preserve">” were replaced by </w:t>
+      </w:r>
+      <w:proofErr w:type="gramStart"/>
+      <w:r>
+        <w:rPr>
+          <w:rFonts w:ascii="Times New Roman" w:hAnsi="Times New Roman" w:cs="Times New Roman"/>
+          <w:sz w:val="24"/>
+          <w:szCs w:val="24"/>
+          <w:lang w:val="en-US"/>
+        </w:rPr>
+        <w:t>“ “</w:t>
+      </w:r>
+      <w:proofErr w:type="gramEnd"/>
+      <w:r>
+        <w:rPr>
+          <w:rFonts w:ascii="Times New Roman" w:hAnsi="Times New Roman" w:cs="Times New Roman"/>
+          <w:sz w:val="24"/>
+          <w:szCs w:val="24"/>
+          <w:lang w:val="en-US"/>
+        </w:rPr>
+        <w:t xml:space="preserve">. Also, all “;” characters in </w:t>
+      </w:r>
+      <w:r>
+        <w:rPr>
+          <w:rFonts w:ascii="Times New Roman" w:hAnsi="Times New Roman" w:cs="Times New Roman"/>
+          <w:noProof/>
+          <w:sz w:val="24"/>
+          <w:szCs w:val="24"/>
+          <w:lang w:eastAsia="hr-HR"/>
+        </w:rPr>
+        <w:drawing>
+          <wp:anchor distT="0" distB="0" distL="114300" distR="114300" simplePos="0" relativeHeight="251662336" behindDoc="0" locked="0" layoutInCell="1" allowOverlap="1" wp14:anchorId="12762CA0" wp14:editId="321C2D68">
+            <wp:simplePos x="0" y="0"/>
+            <wp:positionH relativeFrom="column">
+              <wp:posOffset>4907280</wp:posOffset>
+            </wp:positionH>
+            <wp:positionV relativeFrom="paragraph">
+              <wp:posOffset>-705485</wp:posOffset>
+            </wp:positionV>
+            <wp:extent cx="1422000" cy="1350000"/>
+            <wp:effectExtent l="0" t="0" r="6985" b="3175"/>
+            <wp:wrapNone/>
+            <wp:docPr id="4" name="Picture 4" descr="D:\Downloads\Covidistress2.png"/>
+            <wp:cNvGraphicFramePr>
+              <a:graphicFrameLocks xmlns:a="http://schemas.openxmlformats.org/drawingml/2006/main" noChangeAspect="1"/>
+            </wp:cNvGraphicFramePr>
+            <a:graphic xmlns:a="http://schemas.openxmlformats.org/drawingml/2006/main">
+              <a:graphicData uri="http://schemas.openxmlformats.org/drawingml/2006/picture">
+                <pic:pic xmlns:pic="http://schemas.openxmlformats.org/drawingml/2006/picture">
+                  <pic:nvPicPr>
+                    <pic:cNvPr id="0" name="Picture 1" descr="D:\Downloads\Covidistress2.png"/>
+                    <pic:cNvPicPr>
+                      <a:picLocks noChangeAspect="1" noChangeArrowheads="1"/>
+                    </pic:cNvPicPr>
+                  </pic:nvPicPr>
+                  <pic:blipFill>
+                    <a:blip r:embed="rId5" cstate="print">
+                      <a:extLst>
+                        <a:ext uri="{28A0092B-C50C-407E-A947-70E740481C1C}">
+                          <a14:useLocalDpi xmlns:a14="http://schemas.microsoft.com/office/drawing/2010/main" val="0"/>
+                        </a:ext>
+                      </a:extLst>
+                    </a:blip>
+                    <a:srcRect/>
+                    <a:stretch>
+                      <a:fillRect/>
+                    </a:stretch>
+                  </pic:blipFill>
+                  <pic:spPr bwMode="auto">
+                    <a:xfrm>
+                      <a:off x="0" y="0"/>
+                      <a:ext cx="1422000" cy="1350000"/>
+                    </a:xfrm>
+                    <a:prstGeom prst="rect">
+                      <a:avLst/>
+                    </a:prstGeom>
+                    <a:noFill/>
+                    <a:ln>
+                      <a:noFill/>
+                    </a:ln>
+                  </pic:spPr>
+                </pic:pic>
+              </a:graphicData>
+            </a:graphic>
+            <wp14:sizeRelH relativeFrom="margin">
+              <wp14:pctWidth>0</wp14:pctWidth>
+            </wp14:sizeRelH>
+            <wp14:sizeRelV relativeFrom="margin">
+              <wp14:pctHeight>0</wp14:pctHeight>
+            </wp14:sizeRelV>
+          </wp:anchor>
+        </w:drawing>
+      </w:r>
+      <w:r>
+        <w:rPr>
+          <w:rFonts w:ascii="Times New Roman" w:hAnsi="Times New Roman" w:cs="Times New Roman"/>
+          <w:sz w:val="24"/>
+          <w:szCs w:val="24"/>
+          <w:lang w:val="en-US"/>
+        </w:rPr>
+        <w:t xml:space="preserve"> </w:t>
+      </w:r>
+      <w:r>
+        <w:rPr>
+          <w:rFonts w:ascii="Times New Roman" w:hAnsi="Times New Roman" w:cs="Times New Roman"/>
+          <w:sz w:val="24"/>
+          <w:szCs w:val="24"/>
+          <w:lang w:val="en-US"/>
+        </w:rPr>
+        <w:t>“</w:t>
+      </w:r>
+      <w:proofErr w:type="spellStart"/>
+      <w:r>
+        <w:rPr>
+          <w:rFonts w:ascii="Times New Roman" w:hAnsi="Times New Roman" w:cs="Times New Roman"/>
+          <w:sz w:val="24"/>
+          <w:szCs w:val="24"/>
+          <w:lang w:val="en-US"/>
+        </w:rPr>
+        <w:t>Expl_Distress_txt</w:t>
+      </w:r>
+      <w:proofErr w:type="spellEnd"/>
+      <w:r>
+        <w:rPr>
+          <w:rFonts w:ascii="Times New Roman" w:hAnsi="Times New Roman" w:cs="Times New Roman"/>
+          <w:sz w:val="24"/>
+          <w:szCs w:val="24"/>
+          <w:lang w:val="en-US"/>
+        </w:rPr>
+        <w:t>”, “</w:t>
+      </w:r>
+      <w:proofErr w:type="spellStart"/>
+      <w:r>
+        <w:rPr>
+          <w:rFonts w:ascii="Times New Roman" w:hAnsi="Times New Roman" w:cs="Times New Roman"/>
+          <w:sz w:val="24"/>
+          <w:szCs w:val="24"/>
+          <w:lang w:val="en-US"/>
+        </w:rPr>
+        <w:t>Expl_coping_txt</w:t>
+      </w:r>
+      <w:proofErr w:type="spellEnd"/>
+      <w:r>
+        <w:rPr>
+          <w:rFonts w:ascii="Times New Roman" w:hAnsi="Times New Roman" w:cs="Times New Roman"/>
+          <w:sz w:val="24"/>
+          <w:szCs w:val="24"/>
+          <w:lang w:val="en-US"/>
+        </w:rPr>
+        <w:t>” and “</w:t>
+      </w:r>
+      <w:proofErr w:type="spellStart"/>
+      <w:r>
+        <w:rPr>
+          <w:rFonts w:ascii="Times New Roman" w:hAnsi="Times New Roman" w:cs="Times New Roman"/>
+          <w:sz w:val="24"/>
+          <w:szCs w:val="24"/>
+          <w:lang w:val="en-US"/>
+        </w:rPr>
+        <w:t>Final_open</w:t>
+      </w:r>
+      <w:proofErr w:type="spellEnd"/>
+      <w:r>
+        <w:rPr>
+          <w:rFonts w:ascii="Times New Roman" w:hAnsi="Times New Roman" w:cs="Times New Roman"/>
+          <w:sz w:val="24"/>
+          <w:szCs w:val="24"/>
+          <w:lang w:val="en-US"/>
+        </w:rPr>
+        <w:t>” were replaced by “|“. This was done in order to preserve the formatting of the .</w:t>
+      </w:r>
+      <w:proofErr w:type="spellStart"/>
+      <w:r>
+        <w:rPr>
+          <w:rFonts w:ascii="Times New Roman" w:hAnsi="Times New Roman" w:cs="Times New Roman"/>
+          <w:sz w:val="24"/>
+          <w:szCs w:val="24"/>
+          <w:lang w:val="en-US"/>
+        </w:rPr>
+        <w:t>csv</w:t>
+      </w:r>
+      <w:proofErr w:type="spellEnd"/>
+      <w:r>
+        <w:rPr>
+          <w:rFonts w:ascii="Times New Roman" w:hAnsi="Times New Roman" w:cs="Times New Roman"/>
+          <w:sz w:val="24"/>
+          <w:szCs w:val="24"/>
+          <w:lang w:val="en-US"/>
+        </w:rPr>
+        <w:t xml:space="preserve"> file.</w:t>
+      </w:r>
+    </w:p>
+    <w:p>
+      <w:pPr>
+        <w:spacing w:line="360" w:lineRule="auto"/>
+        <w:rPr>
+          <w:rFonts w:ascii="Times New Roman" w:hAnsi="Times New Roman" w:cs="Times New Roman"/>
+          <w:sz w:val="24"/>
+          <w:szCs w:val="24"/>
+          <w:lang w:val="en-US"/>
+        </w:rPr>
+      </w:pPr>
       <w:bookmarkStart w:id="0" w:name="_GoBack"/>
       <w:bookmarkEnd w:id="0"/>
-      <w:r>
-        <w:rPr>
-          <w:rFonts w:ascii="Times New Roman" w:hAnsi="Times New Roman" w:cs="Times New Roman"/>
-          <w:sz w:val="24"/>
-          <w:szCs w:val="24"/>
-          <w:lang w:val="en-US"/>
-        </w:rPr>
-        <w:t xml:space="preserve">placed by </w:t>
-      </w:r>
-      <w:proofErr w:type="gramStart"/>
-      <w:r>
-        <w:rPr>
-          <w:rFonts w:ascii="Times New Roman" w:hAnsi="Times New Roman" w:cs="Times New Roman"/>
-          <w:sz w:val="24"/>
-          <w:szCs w:val="24"/>
-          <w:lang w:val="en-US"/>
-        </w:rPr>
-        <w:t>“ “</w:t>
-      </w:r>
-      <w:proofErr w:type="gramEnd"/>
-      <w:r>
-        <w:rPr>
-          <w:rFonts w:ascii="Times New Roman" w:hAnsi="Times New Roman" w:cs="Times New Roman"/>
-          <w:sz w:val="24"/>
-          <w:szCs w:val="24"/>
-          <w:lang w:val="en-US"/>
-        </w:rPr>
-        <w:t xml:space="preserve">. Also, all “;” characters </w:t>
-      </w:r>
-      <w:r>
-        <w:rPr>
-          <w:rFonts w:ascii="Times New Roman" w:hAnsi="Times New Roman" w:cs="Times New Roman"/>
-          <w:sz w:val="24"/>
-          <w:szCs w:val="24"/>
-          <w:lang w:val="en-US"/>
-        </w:rPr>
-        <w:t>in “</w:t>
-      </w:r>
-      <w:proofErr w:type="spellStart"/>
-      <w:r>
-        <w:rPr>
-          <w:rFonts w:ascii="Times New Roman" w:hAnsi="Times New Roman" w:cs="Times New Roman"/>
-          <w:sz w:val="24"/>
-          <w:szCs w:val="24"/>
-          <w:lang w:val="en-US"/>
-        </w:rPr>
-        <w:t>Expl_Distress_txt</w:t>
-      </w:r>
-      <w:proofErr w:type="spellEnd"/>
-      <w:r>
-        <w:rPr>
-          <w:rFonts w:ascii="Times New Roman" w:hAnsi="Times New Roman" w:cs="Times New Roman"/>
-          <w:sz w:val="24"/>
-          <w:szCs w:val="24"/>
-          <w:lang w:val="en-US"/>
-        </w:rPr>
-        <w:t>”, “</w:t>
-      </w:r>
-      <w:proofErr w:type="spellStart"/>
-      <w:r>
-        <w:rPr>
-          <w:rFonts w:ascii="Times New Roman" w:hAnsi="Times New Roman" w:cs="Times New Roman"/>
-          <w:sz w:val="24"/>
-          <w:szCs w:val="24"/>
-          <w:lang w:val="en-US"/>
-        </w:rPr>
-        <w:t>Expl_coping_txt</w:t>
-      </w:r>
-      <w:proofErr w:type="spellEnd"/>
-      <w:r>
-        <w:rPr>
-          <w:rFonts w:ascii="Times New Roman" w:hAnsi="Times New Roman" w:cs="Times New Roman"/>
-          <w:sz w:val="24"/>
-          <w:szCs w:val="24"/>
-          <w:lang w:val="en-US"/>
-        </w:rPr>
-        <w:t>” and “</w:t>
-      </w:r>
-      <w:proofErr w:type="spellStart"/>
-      <w:r>
-        <w:rPr>
-          <w:rFonts w:ascii="Times New Roman" w:hAnsi="Times New Roman" w:cs="Times New Roman"/>
-          <w:sz w:val="24"/>
-          <w:szCs w:val="24"/>
-          <w:lang w:val="en-US"/>
-        </w:rPr>
-        <w:t>Final_open</w:t>
-      </w:r>
-      <w:proofErr w:type="spellEnd"/>
-      <w:r>
-        <w:rPr>
-          <w:rFonts w:ascii="Times New Roman" w:hAnsi="Times New Roman" w:cs="Times New Roman"/>
-          <w:sz w:val="24"/>
-          <w:szCs w:val="24"/>
-          <w:lang w:val="en-US"/>
-        </w:rPr>
-        <w:t>” were replaced by “</w:t>
-      </w:r>
-      <w:r>
-        <w:rPr>
-          <w:rFonts w:ascii="Times New Roman" w:hAnsi="Times New Roman" w:cs="Times New Roman"/>
-          <w:sz w:val="24"/>
-          <w:szCs w:val="24"/>
-          <w:lang w:val="en-US"/>
-        </w:rPr>
-        <w:t>|</w:t>
-      </w:r>
-      <w:r>
-        <w:rPr>
-          <w:rFonts w:ascii="Times New Roman" w:hAnsi="Times New Roman" w:cs="Times New Roman"/>
-          <w:sz w:val="24"/>
-          <w:szCs w:val="24"/>
-          <w:lang w:val="en-US"/>
-        </w:rPr>
-        <w:t>“</w:t>
-      </w:r>
-      <w:r>
-        <w:rPr>
-          <w:rFonts w:ascii="Times New Roman" w:hAnsi="Times New Roman" w:cs="Times New Roman"/>
-          <w:sz w:val="24"/>
-          <w:szCs w:val="24"/>
-          <w:lang w:val="en-US"/>
-        </w:rPr>
-        <w:t>. This was done in order to preserve the formatting of the .</w:t>
-      </w:r>
-      <w:proofErr w:type="spellStart"/>
-      <w:r>
-        <w:rPr>
-          <w:rFonts w:ascii="Times New Roman" w:hAnsi="Times New Roman" w:cs="Times New Roman"/>
-          <w:sz w:val="24"/>
-          <w:szCs w:val="24"/>
-          <w:lang w:val="en-US"/>
-        </w:rPr>
-        <w:t>csv</w:t>
-      </w:r>
-      <w:proofErr w:type="spellEnd"/>
-      <w:r>
-        <w:rPr>
-          <w:rFonts w:ascii="Times New Roman" w:hAnsi="Times New Roman" w:cs="Times New Roman"/>
-          <w:sz w:val="24"/>
-          <w:szCs w:val="24"/>
-          <w:lang w:val="en-US"/>
-        </w:rPr>
-        <w:t xml:space="preserve"> file.</w:t>
-      </w:r>
-    </w:p>
-    <w:p>
-      <w:pPr>
-        <w:spacing w:line="360" w:lineRule="auto"/>
-        <w:rPr>
-          <w:rFonts w:ascii="Times New Roman" w:hAnsi="Times New Roman" w:cs="Times New Roman"/>
-          <w:sz w:val="24"/>
-          <w:szCs w:val="24"/>
-          <w:lang w:val="en-US"/>
-        </w:rPr>
-      </w:pPr>
     </w:p>
     <w:p>
       <w:pPr>

</xml_diff>